<commit_message>
Se añadio una precondicion a los requerimientos funcionales
</commit_message>
<xml_diff>
--- a/Parcial1-IsabellaMolinaÁlvarez.docx
+++ b/Parcial1-IsabellaMolinaÁlvarez.docx
@@ -37,10 +37,7 @@
         </w:rPr>
       </w:pPr>
       <w:r>
-        <w:t>Cargar la información de sus peludos, los cuales tiene los siguientes atributos: id numérico, nombre, edad, raza y fecha de nacimiento. La información de los perros se</w:t>
-      </w:r>
-      <w:r>
-        <w:t xml:space="preserve"> encuentra en dos archivos .</w:t>
+        <w:t>Cargar la información de sus peludos, los cuales tiene los siguientes atributos: id numérico, nombre, edad, raza y fecha de nacimiento. La información de los perros se encuentra en dos archivos .</w:t>
       </w:r>
       <w:proofErr w:type="spellStart"/>
       <w:r>
@@ -99,10 +96,7 @@
       </w:r>
       <w:proofErr w:type="spellEnd"/>
       <w:r>
-        <w:t xml:space="preserve"> con la lista de los perros ordenados por cada atributo (un archivo con los perros ordenados por nombre, otro archivo ordenados por id y así por cada atributo). El nombre y la raza de los perr</w:t>
-      </w:r>
-      <w:r>
-        <w:t>os debe quedar en minúscula.</w:t>
+        <w:t xml:space="preserve"> con la lista de los perros ordenados por cada atributo (un archivo con los perros ordenados por nombre, otro archivo ordenados por id y así por cada atributo). El nombre y la raza de los perros debe quedar en minúscula.</w:t>
       </w:r>
     </w:p>
     <w:p>
@@ -130,16 +124,7 @@
       </w:r>
       <w:proofErr w:type="spellEnd"/>
       <w:r>
-        <w:t>, la cual debe ordenarse según la interacción que ustedes escojan (presionando teclas,</w:t>
-      </w:r>
-      <w:r>
-        <w:t xml:space="preserve"> </w:t>
-      </w:r>
-      <w:r>
-        <w:t>botones,</w:t>
-      </w:r>
-      <w:r>
-        <w:t xml:space="preserve"> </w:t>
+        <w:t xml:space="preserve">, la cual debe ordenarse según la interacción que ustedes escojan (presionando teclas, botones, </w:t>
       </w:r>
       <w:proofErr w:type="spellStart"/>
       <w:r>
@@ -827,13 +812,7 @@
               <w:rPr>
                 <w:color w:val="000000"/>
               </w:rPr>
-              <w:t xml:space="preserve"> debe </w:t>
-            </w:r>
-            <w:r>
-              <w:rPr>
-                <w:color w:val="000000"/>
-              </w:rPr>
-              <w:t>mostrar la información cargada a partir de los TXT en la pantalla.</w:t>
+              <w:t xml:space="preserve"> debe mostrar la información cargada a partir de los TXT en la pantalla.</w:t>
             </w:r>
           </w:p>
         </w:tc>
@@ -1428,15 +1407,7 @@
                 <w:color w:val="000000"/>
                 <w:lang w:val="es-ES"/>
               </w:rPr>
-              <w:t>La información o el listado de los 2 TXT</w:t>
-            </w:r>
-            <w:r>
-              <w:rPr>
-                <w:rFonts w:ascii="Calibri" w:eastAsia="Calibri" w:hAnsi="Calibri" w:cs="Calibri"/>
-                <w:color w:val="000000"/>
-                <w:lang w:val="es-ES"/>
-              </w:rPr>
-              <w:t>, ordenados de manera natural</w:t>
+              <w:t>La información o el listado de los 2 TXT, ordenados de manera natural</w:t>
             </w:r>
             <w:r>
               <w:rPr>
@@ -1720,25 +1691,13 @@
               <w:rPr>
                 <w:color w:val="000000"/>
               </w:rPr>
-              <w:t xml:space="preserve"> debe orde</w:t>
-            </w:r>
-            <w:r>
-              <w:rPr>
-                <w:color w:val="000000"/>
-              </w:rPr>
-              <w:t>nar los 2 TXT, de manera parcial</w:t>
-            </w:r>
-            <w:r>
-              <w:rPr>
-                <w:color w:val="000000"/>
-              </w:rPr>
-              <w:t xml:space="preserve"> (</w:t>
-            </w:r>
-            <w:r>
-              <w:rPr>
-                <w:color w:val="000000"/>
-              </w:rPr>
-              <w:t>nombre, raza</w:t>
+              <w:t xml:space="preserve"> debe ordenar los 2 TXT, de manera parcial</w:t>
+            </w:r>
+            <w:r>
+              <w:rPr>
+                <w:color w:val="000000"/>
+              </w:rPr>
+              <w:t xml:space="preserve"> (nombre, raza</w:t>
             </w:r>
             <w:r>
               <w:rPr>
@@ -2678,37 +2637,13 @@
               <w:rPr>
                 <w:color w:val="000000"/>
               </w:rPr>
-              <w:t xml:space="preserve"> debe </w:t>
-            </w:r>
-            <w:r>
-              <w:rPr>
-                <w:color w:val="000000"/>
-              </w:rPr>
-              <w:t>guardar un archivo TXT, dependiendo del atributo seleccionado</w:t>
-            </w:r>
-            <w:r>
-              <w:rPr>
-                <w:color w:val="000000"/>
-              </w:rPr>
-              <w:t xml:space="preserve"> </w:t>
-            </w:r>
-            <w:r>
-              <w:rPr>
-                <w:color w:val="000000"/>
-              </w:rPr>
-              <w:t>(</w:t>
-            </w:r>
-            <w:r>
-              <w:rPr>
-                <w:color w:val="000000"/>
-              </w:rPr>
-              <w:t xml:space="preserve">Id, </w:t>
-            </w:r>
-            <w:r>
-              <w:rPr>
-                <w:color w:val="000000"/>
-              </w:rPr>
-              <w:t>nombre, raza</w:t>
+              <w:t xml:space="preserve"> debe guardar un archivo TXT, dependiendo del atributo seleccionado</w:t>
+            </w:r>
+            <w:r>
+              <w:rPr>
+                <w:color w:val="000000"/>
+              </w:rPr>
+              <w:t xml:space="preserve"> (Id, nombre, raza</w:t>
             </w:r>
             <w:r>
               <w:rPr>
@@ -2972,7 +2907,7 @@
                 <w:rFonts w:ascii="Calibri" w:eastAsia="Calibri" w:hAnsi="Calibri" w:cs="Calibri"/>
                 <w:lang w:val="es-ES"/>
               </w:rPr>
-              <w:t>-</w:t>
+              <w:t>Entrada RF5</w:t>
             </w:r>
           </w:p>
         </w:tc>
@@ -3049,6 +2984,8 @@
               </w:rPr>
               <w:t>-</w:t>
             </w:r>
+            <w:bookmarkStart w:id="0" w:name="_GoBack"/>
+            <w:bookmarkEnd w:id="0"/>
           </w:p>
         </w:tc>
       </w:tr>
@@ -3111,10 +3048,7 @@
         <w:t xml:space="preserve">1: </w:t>
       </w:r>
       <w:r>
-        <w:t>El programa debe tener una interfaz gráfica la cual muestre la información de los</w:t>
-      </w:r>
-      <w:r>
-        <w:t xml:space="preserve"> </w:t>
+        <w:t xml:space="preserve">El programa debe tener una interfaz gráfica la cual muestre la información de los </w:t>
       </w:r>
       <w:r>
         <w:t xml:space="preserve">2 </w:t>
@@ -3138,10 +3072,7 @@
         <w:t>RNF2:</w:t>
       </w:r>
       <w:r>
-        <w:t xml:space="preserve"> El programa </w:t>
-      </w:r>
-      <w:r>
-        <w:t>debe tener</w:t>
+        <w:t xml:space="preserve"> El programa debe tener</w:t>
       </w:r>
       <w:r>
         <w:t xml:space="preserve"> </w:t>
@@ -3177,10 +3108,7 @@
         <w:t xml:space="preserve">: </w:t>
       </w:r>
       <w:r>
-        <w:t>Crear dos folders, p</w:t>
-      </w:r>
-      <w:r>
-        <w:t>ara cargar los archivos en la carpeta data/</w:t>
+        <w:t>Crear dos folders, para cargar los archivos en la carpeta data/</w:t>
       </w:r>
       <w:proofErr w:type="spellStart"/>
       <w:r>
@@ -3188,13 +3116,7 @@
       </w:r>
       <w:proofErr w:type="spellEnd"/>
       <w:r>
-        <w:t xml:space="preserve"> y para exportar los archivos</w:t>
-      </w:r>
-      <w:r>
-        <w:t xml:space="preserve"> en la carpeta d</w:t>
-      </w:r>
-      <w:r>
-        <w:t>ata/</w:t>
+        <w:t xml:space="preserve"> y para exportar los archivos en la carpeta data/</w:t>
       </w:r>
       <w:proofErr w:type="spellStart"/>
       <w:r>
@@ -3235,7 +3157,6 @@
           <w:b/>
         </w:rPr>
       </w:pPr>
-      <w:bookmarkStart w:id="0" w:name="_GoBack"/>
       <w:r>
         <w:rPr>
           <w:b/>
@@ -3299,7 +3220,6 @@
           </wp:anchor>
         </w:drawing>
       </w:r>
-      <w:bookmarkEnd w:id="0"/>
     </w:p>
     <w:sectPr>
       <w:headerReference w:type="default" r:id="rId8"/>

</xml_diff>

<commit_message>
Modificacion en el contexto del problema
</commit_message>
<xml_diff>
--- a/Parcial1-IsabellaMolinaÁlvarez.docx
+++ b/Parcial1-IsabellaMolinaÁlvarez.docx
@@ -36,6 +36,8 @@
           <w:b/>
         </w:rPr>
       </w:pPr>
+      <w:bookmarkStart w:id="0" w:name="_GoBack"/>
+      <w:bookmarkEnd w:id="0"/>
       <w:r>
         <w:t>Cargar la información de sus peludos, los cuales tiene los siguientes atributos: id numérico, nombre, edad, raza y fecha de nacimiento. La información de los perros se encuentra en dos archivos .</w:t>
       </w:r>
@@ -203,7 +205,25 @@
         <w:rPr>
           <w:color w:val="000000"/>
         </w:rPr>
-        <w:t xml:space="preserve"> raza, fecha de nacimiento).</w:t>
+        <w:t xml:space="preserve"> raza, fecha de nacimiento)</w:t>
+      </w:r>
+      <w:r>
+        <w:rPr>
+          <w:color w:val="000000"/>
+        </w:rPr>
+        <w:t xml:space="preserve"> a partir de archivos TXT que contienen </w:t>
+      </w:r>
+      <w:r>
+        <w:rPr>
+          <w:color w:val="000000"/>
+        </w:rPr>
+        <w:t>estos atributos</w:t>
+      </w:r>
+      <w:r>
+        <w:rPr>
+          <w:color w:val="000000"/>
+        </w:rPr>
+        <w:t>.</w:t>
       </w:r>
     </w:p>
     <w:p>
@@ -608,7 +628,23 @@
                 <w:color w:val="000000"/>
                 <w:lang w:val="es-ES"/>
               </w:rPr>
-              <w:t xml:space="preserve"> TXT debe existir en el computador</w:t>
+              <w:t xml:space="preserve"> TXT debe</w:t>
+            </w:r>
+            <w:r>
+              <w:rPr>
+                <w:rFonts w:ascii="Calibri" w:eastAsia="Calibri" w:hAnsi="Calibri" w:cs="Calibri"/>
+                <w:color w:val="000000"/>
+                <w:lang w:val="es-ES"/>
+              </w:rPr>
+              <w:t>n</w:t>
+            </w:r>
+            <w:r>
+              <w:rPr>
+                <w:rFonts w:ascii="Calibri" w:eastAsia="Calibri" w:hAnsi="Calibri" w:cs="Calibri"/>
+                <w:color w:val="000000"/>
+                <w:lang w:val="es-ES"/>
+              </w:rPr>
+              <w:t xml:space="preserve"> existir en el computador</w:t>
             </w:r>
           </w:p>
         </w:tc>
@@ -996,6 +1032,7 @@
                 <w:color w:val="000000"/>
                 <w:lang w:val="es-ES"/>
               </w:rPr>
+              <w:lastRenderedPageBreak/>
               <w:t>Precondición</w:t>
             </w:r>
           </w:p>
@@ -1069,7 +1106,6 @@
                 <w:color w:val="000000"/>
                 <w:lang w:val="es-ES"/>
               </w:rPr>
-              <w:lastRenderedPageBreak/>
               <w:t>Postcondición</w:t>
             </w:r>
             <w:proofErr w:type="spellEnd"/>
@@ -2984,8 +3020,6 @@
               </w:rPr>
               <w:t>-</w:t>
             </w:r>
-            <w:bookmarkStart w:id="0" w:name="_GoBack"/>
-            <w:bookmarkEnd w:id="0"/>
           </w:p>
         </w:tc>
       </w:tr>
@@ -3392,8 +3426,8 @@
   <w:abstractNum w:abstractNumId="1" w15:restartNumberingAfterBreak="0">
     <w:nsid w:val="243C4281"/>
     <w:multiLevelType w:val="hybridMultilevel"/>
-    <w:tmpl w:val="FC3A001C"/>
-    <w:lvl w:ilvl="0" w:tplc="0409000F">
+    <w:tmpl w:val="68FA9FE6"/>
+    <w:lvl w:ilvl="0" w:tplc="AA3A2542">
       <w:start w:val="1"/>
       <w:numFmt w:val="decimal"/>
       <w:lvlText w:val="%1."/>
@@ -3403,7 +3437,7 @@
       </w:pPr>
       <w:rPr>
         <w:rFonts w:hint="default"/>
-        <w:b w:val="0"/>
+        <w:b/>
       </w:rPr>
     </w:lvl>
     <w:lvl w:ilvl="1" w:tplc="04090019" w:tentative="1">

</xml_diff>